<commit_message>
Fixed wrong project name inside the documentation files.
</commit_message>
<xml_diff>
--- a/VehicleTraderDocs.docx
+++ b/VehicleTraderDocs.docx
@@ -100,8 +100,12 @@
         <w:br/>
       </w:r>
     </w:p>
-    <w:p xmlns:wp14="http://schemas.microsoft.com/office/word/2010/wordml" wp14:textId="36AA37D5">
+    <w:p xmlns:wp14="http://schemas.microsoft.com/office/word/2010/wordml" wp14:textId="4788CBBC">
       <w:pPr>
+        <w:pStyle w:val="Normal"/>
+        <w:bidi w:val="0"/>
+        <w:spacing w:before="0" w:beforeAutospacing="off" w:after="160" w:afterAutospacing="off" w:line="259" w:lineRule="auto"/>
+        <w:ind w:left="0" w:right="0"/>
         <w:jc w:val="center"/>
       </w:pPr>
       <w:r>
@@ -117,17 +121,19 @@
           <w:szCs w:val="40"/>
           <w:lang w:val="en-US"/>
         </w:rPr>
-        <w:t>КУРСОВА РАБОТА</w:t>
+        <w:t>ИМЕ НА ПРОЕКТ</w:t>
       </w:r>
       <w:r>
         <w:br/>
       </w:r>
     </w:p>
-    <w:p xmlns:wp14="http://schemas.microsoft.com/office/word/2010/wordml" wp14:textId="14F638FF">
+    <w:p xmlns:wp14="http://schemas.microsoft.com/office/word/2010/wordml" wp14:textId="1E9EBF06">
       <w:pPr>
+        <w:pStyle w:val="Normal"/>
+        <w:bidi w:val="0"/>
+        <w:spacing w:before="0" w:beforeAutospacing="off" w:after="160" w:afterAutospacing="off" w:line="259" w:lineRule="auto"/>
+        <w:ind w:left="0" w:right="0"/>
         <w:jc w:val="center"/>
-      </w:pPr>
-      <w:r>
         <w:rPr>
           <w:rFonts w:ascii="Georgia" w:hAnsi="Georgia" w:eastAsia="Georgia" w:cs="Georgia"/>
           <w:b w:val="1"/>
@@ -140,12 +146,6 @@
           <w:szCs w:val="28"/>
           <w:lang w:val="en-US"/>
         </w:rPr>
-        <w:t>ТЕМА:</w:t>
-      </w:r>
-    </w:p>
-    <w:p xmlns:wp14="http://schemas.microsoft.com/office/word/2010/wordml" wp14:textId="4F69CC9B">
-      <w:pPr>
-        <w:jc w:val="center"/>
       </w:pPr>
       <w:r>
         <w:rPr>
@@ -160,27 +160,7 @@
           <w:szCs w:val="28"/>
           <w:lang w:val="en-US"/>
         </w:rPr>
-        <w:t xml:space="preserve">„Дигитално гласуване на </w:t>
-      </w:r>
-    </w:p>
-    <w:p xmlns:wp14="http://schemas.microsoft.com/office/word/2010/wordml" wp14:textId="28D53CB7">
-      <w:pPr>
-        <w:jc w:val="center"/>
-      </w:pPr>
-      <w:r>
-        <w:rPr>
-          <w:rFonts w:ascii="Georgia" w:hAnsi="Georgia" w:eastAsia="Georgia" w:cs="Georgia"/>
-          <w:b w:val="1"/>
-          <w:bCs w:val="1"/>
-          <w:i w:val="0"/>
-          <w:iCs w:val="0"/>
-          <w:noProof w:val="0"/>
-          <w:color w:val="000000" w:themeColor="text1" w:themeTint="FF" w:themeShade="FF"/>
-          <w:sz w:val="28"/>
-          <w:szCs w:val="28"/>
-          <w:lang w:val="en-US"/>
-        </w:rPr>
-        <w:t>корпоративни решения.“</w:t>
+        <w:t>„Vehicles trading system“</w:t>
       </w:r>
     </w:p>
     <w:p xmlns:wp14="http://schemas.microsoft.com/office/word/2010/wordml" wp14:textId="5CFBF942">

</xml_diff>